<commit_message>
updated jurnal, nanti dilanjut kalau udh ga sakit perutnya
</commit_message>
<xml_diff>
--- a/jurnalPakArbi.docx
+++ b/jurnalPakArbi.docx
@@ -71,7 +71,7 @@
               </wp:anchor>
             </w:drawing>
           </mc:Choice>
-          <mc:Fallback xmlns:sl="http://schemas.openxmlformats.org/schemaLibrary/2006/main" xmlns:a="http://schemas.openxmlformats.org/drawingml/2006/main" xmlns:pic="http://schemas.openxmlformats.org/drawingml/2006/picture" xmlns:c="http://schemas.openxmlformats.org/drawingml/2006/chart" xmlns:lc="http://schemas.openxmlformats.org/drawingml/2006/lockedCanvas" xmlns:dgm="http://schemas.openxmlformats.org/drawingml/2006/diagram">
+          <mc:Fallback xmlns:dgm="http://schemas.openxmlformats.org/drawingml/2006/diagram" xmlns:lc="http://schemas.openxmlformats.org/drawingml/2006/lockedCanvas" xmlns:c="http://schemas.openxmlformats.org/drawingml/2006/chart" xmlns:pic="http://schemas.openxmlformats.org/drawingml/2006/picture" xmlns:a="http://schemas.openxmlformats.org/drawingml/2006/main" xmlns:sl="http://schemas.openxmlformats.org/schemaLibrary/2006/main">
             <w:drawing>
               <wp:anchor allowOverlap="1" behindDoc="0" distB="0" distT="0" distL="114300" distR="114300" hidden="0" layoutInCell="1" locked="0" relativeHeight="0" simplePos="0">
                 <wp:simplePos x="0" y="0"/>
@@ -235,7 +235,7 @@
               </wp:anchor>
             </w:drawing>
           </mc:Choice>
-          <mc:Fallback xmlns:sl="http://schemas.openxmlformats.org/schemaLibrary/2006/main" xmlns:a="http://schemas.openxmlformats.org/drawingml/2006/main" xmlns:pic="http://schemas.openxmlformats.org/drawingml/2006/picture" xmlns:c="http://schemas.openxmlformats.org/drawingml/2006/chart" xmlns:lc="http://schemas.openxmlformats.org/drawingml/2006/lockedCanvas" xmlns:dgm="http://schemas.openxmlformats.org/drawingml/2006/diagram">
+          <mc:Fallback xmlns:dgm="http://schemas.openxmlformats.org/drawingml/2006/diagram" xmlns:lc="http://schemas.openxmlformats.org/drawingml/2006/lockedCanvas" xmlns:c="http://schemas.openxmlformats.org/drawingml/2006/chart" xmlns:pic="http://schemas.openxmlformats.org/drawingml/2006/picture" xmlns:a="http://schemas.openxmlformats.org/drawingml/2006/main" xmlns:sl="http://schemas.openxmlformats.org/schemaLibrary/2006/main">
             <w:drawing>
               <wp:anchor allowOverlap="1" behindDoc="0" distB="0" distT="0" distL="114300" distR="114300" hidden="0" layoutInCell="1" locked="0" relativeHeight="0" simplePos="0">
                 <wp:simplePos x="0" y="0"/>
@@ -9905,6 +9905,7 @@
         <w:t xml:space="preserve"> </w:t>
       </w:r>
       <w:proofErr w:type="spellStart"/>
+      <w:proofErr w:type="gramStart"/>
       <w:r>
         <w:rPr>
           <w:color w:val="000000"/>
@@ -9913,6 +9914,7 @@
         <w:t>aplikasi,meningkatkan</w:t>
       </w:r>
       <w:proofErr w:type="spellEnd"/>
+      <w:proofErr w:type="gramEnd"/>
       <w:r>
         <w:rPr>
           <w:color w:val="000000"/>
@@ -10009,31 +10011,7 @@
           <w:color w:val="000000"/>
           <w:lang w:val="en-US"/>
         </w:rPr>
-        <w:t xml:space="preserve">  </w:t>
-      </w:r>
-      <w:r>
-        <w:rPr>
-          <w:b/>
-          <w:color w:val="000000"/>
-          <w:lang w:val="en-US"/>
-        </w:rPr>
-        <w:t>3.</w:t>
-      </w:r>
-      <w:r>
-        <w:rPr>
-          <w:b/>
-          <w:color w:val="000000"/>
-          <w:lang w:val="en-US"/>
-        </w:rPr>
-        <w:t>2</w:t>
-      </w:r>
-      <w:r>
-        <w:rPr>
-          <w:b/>
-          <w:color w:val="000000"/>
-          <w:lang w:val="en-US"/>
-        </w:rPr>
-        <w:t xml:space="preserve"> </w:t>
+        <w:t xml:space="preserve">  3.2 </w:t>
       </w:r>
       <w:proofErr w:type="spellStart"/>
       <w:r>
@@ -10290,14 +10268,7 @@
           <w:color w:val="000000"/>
           <w:lang w:val="en-US"/>
         </w:rPr>
-        <w:t xml:space="preserve"> </w:t>
-      </w:r>
-      <w:r>
-        <w:rPr>
-          <w:color w:val="000000"/>
-          <w:lang w:val="en-US"/>
-        </w:rPr>
-        <w:t xml:space="preserve">Code QR itu </w:t>
+        <w:t xml:space="preserve"> Code QR itu </w:t>
       </w:r>
       <w:proofErr w:type="spellStart"/>
       <w:r>
@@ -11885,6 +11856,7 @@
           <w:between w:val="nil"/>
         </w:pBdr>
         <w:spacing w:after="0"/>
+        <w:ind w:left="720"/>
         <w:rPr>
           <w:b/>
           <w:color w:val="000000"/>
@@ -11897,7 +11869,15 @@
           <w:color w:val="000000"/>
           <w:lang w:val="en-US"/>
         </w:rPr>
-        <w:tab/>
+        <w:t>NOTED: JANGAN LUPA PADA SAAT MEMBUAT REPOSITORY CEKLIS BAGIAN CREAT README</w:t>
+      </w:r>
+      <w:r>
+        <w:rPr>
+          <w:b/>
+          <w:color w:val="000000"/>
+          <w:lang w:val="en-US"/>
+        </w:rPr>
+        <w:t xml:space="preserve"> DAN PILH LICENSE MIT.</w:t>
       </w:r>
     </w:p>
     <w:p>
@@ -12051,16 +12031,7 @@
           <w:szCs w:val="20"/>
           <w:lang w:val="en-US"/>
         </w:rPr>
-        <w:t xml:space="preserve"> </w:t>
-      </w:r>
-      <w:r>
-        <w:rPr>
-          <w:color w:val="000000"/>
-          <w:sz w:val="20"/>
-          <w:szCs w:val="20"/>
-          <w:lang w:val="en-US"/>
-        </w:rPr>
-        <w:t>folder kosong</w:t>
+        <w:t xml:space="preserve"> folder kosong</w:t>
       </w:r>
     </w:p>
     <w:p>
@@ -12214,15 +12185,7 @@
           <w:color w:val="000000"/>
           <w:lang w:val="en-US"/>
         </w:rPr>
-        <w:t xml:space="preserve"> open in terminal</w:t>
-      </w:r>
-      <w:r>
-        <w:rPr>
-          <w:bCs/>
-          <w:color w:val="000000"/>
-          <w:lang w:val="en-US"/>
-        </w:rPr>
-        <w:t>.</w:t>
+        <w:t xml:space="preserve"> open in terminal.</w:t>
       </w:r>
       <w:r>
         <w:rPr>
@@ -12343,7 +12306,7 @@
           <w:color w:val="000000"/>
         </w:rPr>
         <w:drawing>
-          <wp:inline distT="0" distB="0" distL="0" distR="0" wp14:anchorId="77C51F43" wp14:editId="28736B97">
+          <wp:inline distT="0" distB="0" distL="0" distR="0" wp14:anchorId="77C51F43" wp14:editId="0F2541A4">
             <wp:extent cx="2918765" cy="431597"/>
             <wp:effectExtent l="0" t="0" r="0" b="6985"/>
             <wp:docPr id="623884825" name="Picture 623884825"/>
@@ -14051,7 +14014,6 @@
           <w:noProof/>
           <w:color w:val="000000"/>
         </w:rPr>
-        <w:lastRenderedPageBreak/>
         <w:drawing>
           <wp:inline distT="0" distB="0" distL="0" distR="0" wp14:anchorId="3BCBDE66" wp14:editId="76156482">
             <wp:extent cx="2472538" cy="1367942"/>
@@ -14582,7 +14544,7 @@
           <w:color w:val="000000"/>
         </w:rPr>
         <w:drawing>
-          <wp:inline distT="0" distB="0" distL="0" distR="0" wp14:anchorId="327C0A20" wp14:editId="764D54BB">
+          <wp:inline distT="0" distB="0" distL="0" distR="0" wp14:anchorId="327C0A20" wp14:editId="2604545D">
             <wp:extent cx="2508277" cy="1257362"/>
             <wp:effectExtent l="0" t="0" r="6350" b="0"/>
             <wp:docPr id="1103470553" name="Picture 1103470553"/>
@@ -14695,16 +14657,7 @@
           <w:szCs w:val="20"/>
           <w:lang w:val="en-US"/>
         </w:rPr>
-        <w:t xml:space="preserve"> </w:t>
-      </w:r>
-      <w:r>
-        <w:rPr>
-          <w:color w:val="000000"/>
-          <w:sz w:val="20"/>
-          <w:szCs w:val="20"/>
-          <w:lang w:val="en-US"/>
-        </w:rPr>
-        <w:t>Golang</w:t>
+        <w:t xml:space="preserve"> Golang</w:t>
       </w:r>
     </w:p>
     <w:p>
@@ -15025,7 +14978,25 @@
           <w:color w:val="000000"/>
           <w:lang w:val="en-US"/>
         </w:rPr>
-        <w:t xml:space="preserve"> ke </w:t>
+        <w:t xml:space="preserve"> </w:t>
+      </w:r>
+      <w:proofErr w:type="spellStart"/>
+      <w:r>
+        <w:rPr>
+          <w:bCs/>
+          <w:color w:val="000000"/>
+          <w:lang w:val="en-US"/>
+        </w:rPr>
+        <w:t>ke</w:t>
+      </w:r>
+      <w:proofErr w:type="spellEnd"/>
+      <w:r>
+        <w:rPr>
+          <w:bCs/>
+          <w:color w:val="000000"/>
+          <w:lang w:val="en-US"/>
+        </w:rPr>
+        <w:t xml:space="preserve"> </w:t>
       </w:r>
       <w:proofErr w:type="spellStart"/>
       <w:r>
@@ -15778,7 +15749,7 @@
           <w:color w:val="000000"/>
           <w:lang w:val="en-US"/>
         </w:rPr>
-        <w:t>meenggunakan</w:t>
+        <w:t>menggunakan</w:t>
       </w:r>
       <w:proofErr w:type="spellEnd"/>
       <w:r>
@@ -15953,6 +15924,7 @@
         </w:rPr>
         <w:t>“</w:t>
       </w:r>
+      <w:proofErr w:type="gramStart"/>
       <w:r>
         <w:rPr>
           <w:bCs/>
@@ -15977,6 +15949,7 @@
         </w:rPr>
         <w:t>.</w:t>
       </w:r>
+      <w:proofErr w:type="gramEnd"/>
       <w:r>
         <w:rPr>
           <w:bCs/>
@@ -16147,16 +16120,44 @@
           <w:color w:val="000000"/>
           <w:lang w:val="en-US"/>
         </w:rPr>
-        <w:t xml:space="preserve">Buat 4 file format go seperti </w:t>
-      </w:r>
-      <w:proofErr w:type="spellStart"/>
-      <w:r>
-        <w:rPr>
-          <w:bCs/>
-          <w:color w:val="000000"/>
-          <w:lang w:val="en-US"/>
-        </w:rPr>
-        <w:t>backprofile.go,backprofile_test.go</w:t>
+        <w:t xml:space="preserve">Buat 4 file format go </w:t>
+      </w:r>
+      <w:proofErr w:type="spellStart"/>
+      <w:r>
+        <w:rPr>
+          <w:bCs/>
+          <w:color w:val="000000"/>
+          <w:lang w:val="en-US"/>
+        </w:rPr>
+        <w:t>dianataranya</w:t>
+      </w:r>
+      <w:proofErr w:type="spellEnd"/>
+      <w:r>
+        <w:rPr>
+          <w:bCs/>
+          <w:color w:val="000000"/>
+          <w:lang w:val="en-US"/>
+        </w:rPr>
+        <w:t xml:space="preserve"> </w:t>
+      </w:r>
+      <w:proofErr w:type="spellStart"/>
+      <w:proofErr w:type="gramStart"/>
+      <w:r>
+        <w:rPr>
+          <w:bCs/>
+          <w:color w:val="000000"/>
+          <w:lang w:val="en-US"/>
+        </w:rPr>
+        <w:t>backprofile.go</w:t>
+      </w:r>
+      <w:proofErr w:type="gramEnd"/>
+      <w:r>
+        <w:rPr>
+          <w:bCs/>
+          <w:color w:val="000000"/>
+          <w:lang w:val="en-US"/>
+        </w:rPr>
+        <w:t>,backprofile_test.go</w:t>
       </w:r>
       <w:proofErr w:type="spellEnd"/>
       <w:r>
@@ -16193,6 +16194,323 @@
           <w:lang w:val="en-US"/>
         </w:rPr>
         <w:t>mongo.go</w:t>
+      </w:r>
+      <w:proofErr w:type="spellEnd"/>
+      <w:r>
+        <w:rPr>
+          <w:bCs/>
+          <w:color w:val="000000"/>
+          <w:lang w:val="en-US"/>
+        </w:rPr>
+        <w:t>.</w:t>
+      </w:r>
+      <w:r>
+        <w:rPr>
+          <w:bCs/>
+          <w:color w:val="000000"/>
+          <w:lang w:val="en-US"/>
+        </w:rPr>
+        <w:t xml:space="preserve"> </w:t>
+      </w:r>
+      <w:r>
+        <w:rPr>
+          <w:bCs/>
+          <w:color w:val="000000"/>
+          <w:lang w:val="en-US"/>
+        </w:rPr>
+        <w:t xml:space="preserve">seperti </w:t>
+      </w:r>
+      <w:r>
+        <w:rPr>
+          <w:bCs/>
+          <w:color w:val="000000"/>
+          <w:lang w:val="en-US"/>
+        </w:rPr>
+        <w:t xml:space="preserve">di </w:t>
+      </w:r>
+      <w:proofErr w:type="spellStart"/>
+      <w:r>
+        <w:rPr>
+          <w:bCs/>
+          <w:color w:val="000000"/>
+          <w:lang w:val="en-US"/>
+        </w:rPr>
+        <w:t>gambar</w:t>
+      </w:r>
+      <w:proofErr w:type="spellEnd"/>
+      <w:r>
+        <w:rPr>
+          <w:bCs/>
+          <w:color w:val="000000"/>
+          <w:lang w:val="en-US"/>
+        </w:rPr>
+        <w:t xml:space="preserve"> 5</w:t>
+      </w:r>
+    </w:p>
+    <w:p>
+      <w:pPr>
+        <w:pStyle w:val="ListParagraph"/>
+        <w:pBdr>
+          <w:top w:val="nil"/>
+          <w:left w:val="nil"/>
+          <w:bottom w:val="nil"/>
+          <w:right w:val="nil"/>
+          <w:between w:val="nil"/>
+        </w:pBdr>
+        <w:spacing w:after="0"/>
+        <w:ind w:left="2160"/>
+        <w:jc w:val="center"/>
+        <w:rPr>
+          <w:color w:val="000000"/>
+        </w:rPr>
+      </w:pPr>
+      <w:r>
+        <w:rPr>
+          <w:noProof/>
+        </w:rPr>
+        <w:drawing>
+          <wp:inline distT="0" distB="0" distL="0" distR="0" wp14:anchorId="41ED4141" wp14:editId="631DBA8F">
+            <wp:extent cx="2238485" cy="1257362"/>
+            <wp:effectExtent l="0" t="0" r="9525" b="0"/>
+            <wp:docPr id="561569241" name="Picture 561569241"/>
+            <wp:cNvGraphicFramePr/>
+            <a:graphic xmlns:a="http://schemas.openxmlformats.org/drawingml/2006/main">
+              <a:graphicData uri="http://schemas.openxmlformats.org/drawingml/2006/picture">
+                <pic:pic xmlns:pic="http://schemas.openxmlformats.org/drawingml/2006/picture">
+                  <pic:nvPicPr>
+                    <pic:cNvPr id="561569241" name="Picture 561569241"/>
+                    <pic:cNvPicPr preferRelativeResize="0"/>
+                  </pic:nvPicPr>
+                  <pic:blipFill>
+                    <a:blip r:embed="rId19">
+                      <a:extLst>
+                        <a:ext uri="{28A0092B-C50C-407E-A947-70E740481C1C}">
+                          <a14:useLocalDpi xmlns:a14="http://schemas.microsoft.com/office/drawing/2010/main" val="0"/>
+                        </a:ext>
+                      </a:extLst>
+                    </a:blip>
+                    <a:stretch>
+                      <a:fillRect/>
+                    </a:stretch>
+                  </pic:blipFill>
+                  <pic:spPr>
+                    <a:xfrm>
+                      <a:off x="0" y="0"/>
+                      <a:ext cx="2238485" cy="1257362"/>
+                    </a:xfrm>
+                    <a:prstGeom prst="rect">
+                      <a:avLst/>
+                    </a:prstGeom>
+                    <a:ln/>
+                  </pic:spPr>
+                </pic:pic>
+              </a:graphicData>
+            </a:graphic>
+          </wp:inline>
+        </w:drawing>
+      </w:r>
+    </w:p>
+    <w:p>
+      <w:pPr>
+        <w:pStyle w:val="ListParagraph"/>
+        <w:pBdr>
+          <w:top w:val="nil"/>
+          <w:left w:val="nil"/>
+          <w:bottom w:val="nil"/>
+          <w:right w:val="nil"/>
+          <w:between w:val="nil"/>
+        </w:pBdr>
+        <w:spacing w:after="0"/>
+        <w:ind w:left="2160"/>
+        <w:jc w:val="center"/>
+        <w:rPr>
+          <w:color w:val="000000"/>
+          <w:sz w:val="20"/>
+          <w:szCs w:val="20"/>
+          <w:lang w:val="en-US"/>
+        </w:rPr>
+      </w:pPr>
+      <w:r>
+        <w:rPr>
+          <w:b/>
+          <w:color w:val="000000"/>
+          <w:sz w:val="20"/>
+          <w:szCs w:val="20"/>
+        </w:rPr>
+        <w:t xml:space="preserve">Gambar </w:t>
+      </w:r>
+      <w:r>
+        <w:rPr>
+          <w:b/>
+          <w:color w:val="000000"/>
+          <w:sz w:val="20"/>
+          <w:szCs w:val="20"/>
+          <w:lang w:val="en-US"/>
+        </w:rPr>
+        <w:t>5</w:t>
+      </w:r>
+      <w:r>
+        <w:rPr>
+          <w:b/>
+          <w:color w:val="000000"/>
+          <w:sz w:val="20"/>
+          <w:szCs w:val="20"/>
+        </w:rPr>
+        <w:t>.</w:t>
+      </w:r>
+      <w:r>
+        <w:rPr>
+          <w:color w:val="000000"/>
+          <w:sz w:val="20"/>
+          <w:szCs w:val="20"/>
+        </w:rPr>
+        <w:t xml:space="preserve"> </w:t>
+      </w:r>
+      <w:proofErr w:type="spellStart"/>
+      <w:r>
+        <w:rPr>
+          <w:color w:val="000000"/>
+          <w:sz w:val="20"/>
+          <w:szCs w:val="20"/>
+          <w:lang w:val="en-US"/>
+        </w:rPr>
+        <w:t>Contoh</w:t>
+      </w:r>
+      <w:proofErr w:type="spellEnd"/>
+      <w:r>
+        <w:rPr>
+          <w:color w:val="000000"/>
+          <w:sz w:val="20"/>
+          <w:szCs w:val="20"/>
+          <w:lang w:val="en-US"/>
+        </w:rPr>
+        <w:t xml:space="preserve"> Pembuatan File </w:t>
+      </w:r>
+    </w:p>
+    <w:p>
+      <w:pPr>
+        <w:pStyle w:val="ListParagraph"/>
+        <w:pBdr>
+          <w:top w:val="nil"/>
+          <w:left w:val="nil"/>
+          <w:bottom w:val="nil"/>
+          <w:right w:val="nil"/>
+          <w:between w:val="nil"/>
+        </w:pBdr>
+        <w:spacing w:after="0"/>
+        <w:ind w:left="2160"/>
+        <w:rPr>
+          <w:bCs/>
+          <w:color w:val="000000"/>
+          <w:lang w:val="en-US"/>
+        </w:rPr>
+      </w:pPr>
+      <w:r>
+        <w:rPr>
+          <w:bCs/>
+          <w:color w:val="000000"/>
+          <w:lang w:val="en-US"/>
+        </w:rPr>
+        <w:t xml:space="preserve">Dalam folder </w:t>
+      </w:r>
+      <w:proofErr w:type="spellStart"/>
+      <w:r>
+        <w:rPr>
+          <w:bCs/>
+          <w:color w:val="000000"/>
+          <w:lang w:val="en-US"/>
+        </w:rPr>
+        <w:t>backprofile</w:t>
+      </w:r>
+      <w:proofErr w:type="spellEnd"/>
+      <w:r>
+        <w:rPr>
+          <w:bCs/>
+          <w:color w:val="000000"/>
+          <w:lang w:val="en-US"/>
+        </w:rPr>
+        <w:t xml:space="preserve"> </w:t>
+      </w:r>
+      <w:proofErr w:type="spellStart"/>
+      <w:r>
+        <w:rPr>
+          <w:bCs/>
+          <w:color w:val="000000"/>
+          <w:lang w:val="en-US"/>
+        </w:rPr>
+        <w:t>hasil</w:t>
+      </w:r>
+      <w:proofErr w:type="spellEnd"/>
+      <w:r>
+        <w:rPr>
+          <w:bCs/>
+          <w:color w:val="000000"/>
+          <w:lang w:val="en-US"/>
+        </w:rPr>
+        <w:t xml:space="preserve"> cloning </w:t>
+      </w:r>
+      <w:proofErr w:type="spellStart"/>
+      <w:r>
+        <w:rPr>
+          <w:bCs/>
+          <w:color w:val="000000"/>
+          <w:lang w:val="en-US"/>
+        </w:rPr>
+        <w:t>menggunakan</w:t>
+      </w:r>
+      <w:proofErr w:type="spellEnd"/>
+      <w:r>
+        <w:rPr>
+          <w:bCs/>
+          <w:color w:val="000000"/>
+          <w:lang w:val="en-US"/>
+        </w:rPr>
+        <w:t xml:space="preserve"> git </w:t>
+      </w:r>
+      <w:proofErr w:type="spellStart"/>
+      <w:r>
+        <w:rPr>
+          <w:bCs/>
+          <w:color w:val="000000"/>
+          <w:lang w:val="en-US"/>
+        </w:rPr>
+        <w:t>terdapat</w:t>
+      </w:r>
+      <w:proofErr w:type="spellEnd"/>
+      <w:r>
+        <w:rPr>
+          <w:bCs/>
+          <w:color w:val="000000"/>
+          <w:lang w:val="en-US"/>
+        </w:rPr>
+        <w:t xml:space="preserve"> folder yang Namanya </w:t>
+      </w:r>
+      <w:proofErr w:type="spellStart"/>
+      <w:r>
+        <w:rPr>
+          <w:bCs/>
+          <w:color w:val="000000"/>
+          <w:lang w:val="en-US"/>
+        </w:rPr>
+        <w:t>parkiran</w:t>
+      </w:r>
+      <w:proofErr w:type="spellEnd"/>
+      <w:r>
+        <w:rPr>
+          <w:bCs/>
+          <w:color w:val="000000"/>
+          <w:lang w:val="en-US"/>
+        </w:rPr>
+        <w:t xml:space="preserve"> untuk data </w:t>
+      </w:r>
+      <w:proofErr w:type="spellStart"/>
+      <w:r>
+        <w:rPr>
+          <w:bCs/>
+          <w:color w:val="000000"/>
+          <w:lang w:val="en-US"/>
+        </w:rPr>
+        <w:t>parkiran</w:t>
       </w:r>
       <w:proofErr w:type="spellEnd"/>
       <w:r>
@@ -16225,6 +16543,184 @@
           <w:lang w:val="en-US"/>
         </w:rPr>
       </w:pPr>
+      <w:proofErr w:type="spellStart"/>
+      <w:r>
+        <w:rPr>
+          <w:bCs/>
+          <w:color w:val="000000"/>
+          <w:lang w:val="en-US"/>
+        </w:rPr>
+        <w:t>Tahap</w:t>
+      </w:r>
+      <w:proofErr w:type="spellEnd"/>
+      <w:r>
+        <w:rPr>
+          <w:bCs/>
+          <w:color w:val="000000"/>
+          <w:lang w:val="en-US"/>
+        </w:rPr>
+        <w:t xml:space="preserve"> </w:t>
+      </w:r>
+      <w:proofErr w:type="spellStart"/>
+      <w:r>
+        <w:rPr>
+          <w:bCs/>
+          <w:color w:val="000000"/>
+          <w:lang w:val="en-US"/>
+        </w:rPr>
+        <w:t>selanjutnya</w:t>
+      </w:r>
+      <w:proofErr w:type="spellEnd"/>
+      <w:r>
+        <w:rPr>
+          <w:bCs/>
+          <w:color w:val="000000"/>
+          <w:lang w:val="en-US"/>
+        </w:rPr>
+        <w:t xml:space="preserve"> langsung </w:t>
+      </w:r>
+      <w:proofErr w:type="spellStart"/>
+      <w:r>
+        <w:rPr>
+          <w:bCs/>
+          <w:color w:val="000000"/>
+          <w:lang w:val="en-US"/>
+        </w:rPr>
+        <w:t>eksekusi</w:t>
+      </w:r>
+      <w:proofErr w:type="spellEnd"/>
+      <w:r>
+        <w:rPr>
+          <w:bCs/>
+          <w:color w:val="000000"/>
+          <w:lang w:val="en-US"/>
+        </w:rPr>
+        <w:t xml:space="preserve">/ </w:t>
+      </w:r>
+      <w:proofErr w:type="spellStart"/>
+      <w:r>
+        <w:rPr>
+          <w:bCs/>
+          <w:color w:val="000000"/>
+          <w:lang w:val="en-US"/>
+        </w:rPr>
+        <w:t>melakukan</w:t>
+      </w:r>
+      <w:proofErr w:type="spellEnd"/>
+      <w:r>
+        <w:rPr>
+          <w:bCs/>
+          <w:color w:val="000000"/>
+          <w:lang w:val="en-US"/>
+        </w:rPr>
+        <w:t xml:space="preserve"> </w:t>
+      </w:r>
+      <w:proofErr w:type="spellStart"/>
+      <w:r>
+        <w:rPr>
+          <w:bCs/>
+          <w:color w:val="000000"/>
+          <w:lang w:val="en-US"/>
+        </w:rPr>
+        <w:t>mengoding</w:t>
+      </w:r>
+      <w:proofErr w:type="spellEnd"/>
+      <w:r>
+        <w:rPr>
+          <w:bCs/>
+          <w:color w:val="000000"/>
+          <w:lang w:val="en-US"/>
+        </w:rPr>
+        <w:t xml:space="preserve"> untuk </w:t>
+      </w:r>
+      <w:proofErr w:type="spellStart"/>
+      <w:r>
+        <w:rPr>
+          <w:bCs/>
+          <w:color w:val="000000"/>
+          <w:lang w:val="en-US"/>
+        </w:rPr>
+        <w:t>membuat</w:t>
+      </w:r>
+      <w:proofErr w:type="spellEnd"/>
+      <w:r>
+        <w:rPr>
+          <w:bCs/>
+          <w:color w:val="000000"/>
+          <w:lang w:val="en-US"/>
+        </w:rPr>
+        <w:t xml:space="preserve"> package.</w:t>
+      </w:r>
+      <w:r>
+        <w:rPr>
+          <w:bCs/>
+          <w:color w:val="000000"/>
+          <w:lang w:val="en-US"/>
+        </w:rPr>
+        <w:t xml:space="preserve"> </w:t>
+      </w:r>
+      <w:proofErr w:type="spellStart"/>
+      <w:r>
+        <w:rPr>
+          <w:bCs/>
+          <w:color w:val="000000"/>
+          <w:lang w:val="en-US"/>
+        </w:rPr>
+        <w:t>Beriku</w:t>
+      </w:r>
+      <w:r>
+        <w:rPr>
+          <w:bCs/>
+          <w:color w:val="000000"/>
+          <w:lang w:val="en-US"/>
+        </w:rPr>
+        <w:t>t</w:t>
+      </w:r>
+      <w:proofErr w:type="spellEnd"/>
+      <w:r>
+        <w:rPr>
+          <w:bCs/>
+          <w:color w:val="000000"/>
+          <w:lang w:val="en-US"/>
+        </w:rPr>
+        <w:t xml:space="preserve"> beberapa source code yang </w:t>
+      </w:r>
+      <w:proofErr w:type="spellStart"/>
+      <w:r>
+        <w:rPr>
+          <w:bCs/>
+          <w:color w:val="000000"/>
+          <w:lang w:val="en-US"/>
+        </w:rPr>
+        <w:t>ada</w:t>
+      </w:r>
+      <w:proofErr w:type="spellEnd"/>
+      <w:r>
+        <w:rPr>
+          <w:bCs/>
+          <w:color w:val="000000"/>
+          <w:lang w:val="en-US"/>
+        </w:rPr>
+        <w:t xml:space="preserve"> di package </w:t>
+      </w:r>
+      <w:proofErr w:type="spellStart"/>
+      <w:r>
+        <w:rPr>
+          <w:bCs/>
+          <w:color w:val="000000"/>
+          <w:lang w:val="en-US"/>
+        </w:rPr>
+        <w:t>backprofile</w:t>
+      </w:r>
+      <w:proofErr w:type="spellEnd"/>
+      <w:r>
+        <w:rPr>
+          <w:bCs/>
+          <w:color w:val="000000"/>
+          <w:lang w:val="en-US"/>
+        </w:rPr>
+        <w:t>.</w:t>
+      </w:r>
     </w:p>
     <w:p>
       <w:pPr>
@@ -16237,7 +16733,7 @@
         </w:pBdr>
         <w:spacing w:after="0"/>
         <w:rPr>
-          <w:b/>
+          <w:bCs/>
           <w:color w:val="000000"/>
           <w:lang w:val="en-US"/>
         </w:rPr>
@@ -16245,6 +16741,7 @@
     </w:p>
     <w:p>
       <w:pPr>
+        <w:pStyle w:val="ListParagraph"/>
         <w:pBdr>
           <w:top w:val="nil"/>
           <w:left w:val="nil"/>
@@ -16253,43 +16750,1120 @@
           <w:between w:val="nil"/>
         </w:pBdr>
         <w:spacing w:after="0"/>
+        <w:ind w:left="2160"/>
+        <w:rPr>
+          <w:bCs/>
+          <w:color w:val="000000"/>
+          <w:lang w:val="en-US"/>
+        </w:rPr>
+      </w:pPr>
+      <w:r>
+        <w:rPr>
+          <w:bCs/>
+          <w:color w:val="000000"/>
+          <w:lang w:val="en-US"/>
+        </w:rPr>
+        <w:lastRenderedPageBreak/>
+        <w:t xml:space="preserve">Source code pada 4 file tersebut </w:t>
+      </w:r>
+      <w:proofErr w:type="spellStart"/>
+      <w:r>
+        <w:rPr>
+          <w:bCs/>
+          <w:color w:val="000000"/>
+          <w:lang w:val="en-US"/>
+        </w:rPr>
+        <w:t>akan</w:t>
+      </w:r>
+      <w:proofErr w:type="spellEnd"/>
+      <w:r>
+        <w:rPr>
+          <w:bCs/>
+          <w:color w:val="000000"/>
+          <w:lang w:val="en-US"/>
+        </w:rPr>
+        <w:t xml:space="preserve"> seperti </w:t>
+      </w:r>
+      <w:proofErr w:type="spellStart"/>
+      <w:r>
+        <w:rPr>
+          <w:bCs/>
+          <w:color w:val="000000"/>
+          <w:lang w:val="en-US"/>
+        </w:rPr>
+        <w:t>gambar</w:t>
+      </w:r>
+      <w:proofErr w:type="spellEnd"/>
+      <w:r>
+        <w:rPr>
+          <w:bCs/>
+          <w:color w:val="000000"/>
+          <w:lang w:val="en-US"/>
+        </w:rPr>
+        <w:t xml:space="preserve"> 6, </w:t>
+      </w:r>
+      <w:proofErr w:type="spellStart"/>
+      <w:r>
+        <w:rPr>
+          <w:bCs/>
+          <w:color w:val="000000"/>
+          <w:lang w:val="en-US"/>
+        </w:rPr>
+        <w:t>gambar</w:t>
+      </w:r>
+      <w:proofErr w:type="spellEnd"/>
+      <w:r>
+        <w:rPr>
+          <w:bCs/>
+          <w:color w:val="000000"/>
+          <w:lang w:val="en-US"/>
+        </w:rPr>
+        <w:t xml:space="preserve"> 7, </w:t>
+      </w:r>
+      <w:proofErr w:type="spellStart"/>
+      <w:r>
+        <w:rPr>
+          <w:bCs/>
+          <w:color w:val="000000"/>
+          <w:lang w:val="en-US"/>
+        </w:rPr>
+        <w:t>gambar</w:t>
+      </w:r>
+      <w:proofErr w:type="spellEnd"/>
+      <w:r>
+        <w:rPr>
+          <w:bCs/>
+          <w:color w:val="000000"/>
+          <w:lang w:val="en-US"/>
+        </w:rPr>
+        <w:t xml:space="preserve"> 8</w:t>
+      </w:r>
+    </w:p>
+    <w:p>
+      <w:pPr>
+        <w:pStyle w:val="ListParagraph"/>
+        <w:pBdr>
+          <w:top w:val="nil"/>
+          <w:left w:val="nil"/>
+          <w:bottom w:val="nil"/>
+          <w:right w:val="nil"/>
+          <w:between w:val="nil"/>
+        </w:pBdr>
+        <w:spacing w:after="0"/>
+        <w:ind w:left="2160"/>
+        <w:rPr>
+          <w:bCs/>
+          <w:color w:val="000000"/>
+          <w:lang w:val="en-US"/>
+        </w:rPr>
+      </w:pPr>
+      <w:proofErr w:type="spellStart"/>
+      <w:r>
+        <w:rPr>
+          <w:bCs/>
+          <w:color w:val="000000"/>
+          <w:lang w:val="en-US"/>
+        </w:rPr>
+        <w:t>Pertama-tama</w:t>
+      </w:r>
+      <w:proofErr w:type="spellEnd"/>
+      <w:r>
+        <w:rPr>
+          <w:bCs/>
+          <w:color w:val="000000"/>
+          <w:lang w:val="en-US"/>
+        </w:rPr>
+        <w:t xml:space="preserve"> </w:t>
+      </w:r>
+      <w:proofErr w:type="spellStart"/>
+      <w:r>
+        <w:rPr>
+          <w:bCs/>
+          <w:color w:val="000000"/>
+          <w:lang w:val="en-US"/>
+        </w:rPr>
+        <w:t>membuat</w:t>
+      </w:r>
+      <w:proofErr w:type="spellEnd"/>
+      <w:r>
+        <w:rPr>
+          <w:bCs/>
+          <w:color w:val="000000"/>
+          <w:lang w:val="en-US"/>
+        </w:rPr>
+        <w:t xml:space="preserve"> file struct/type </w:t>
+      </w:r>
+      <w:proofErr w:type="spellStart"/>
+      <w:r>
+        <w:rPr>
+          <w:bCs/>
+          <w:color w:val="000000"/>
+          <w:lang w:val="en-US"/>
+        </w:rPr>
+        <w:t>dengan</w:t>
+      </w:r>
+      <w:proofErr w:type="spellEnd"/>
+      <w:r>
+        <w:rPr>
+          <w:bCs/>
+          <w:color w:val="000000"/>
+          <w:lang w:val="en-US"/>
+        </w:rPr>
+        <w:t xml:space="preserve"> source code </w:t>
+      </w:r>
+      <w:proofErr w:type="spellStart"/>
+      <w:r>
+        <w:rPr>
+          <w:bCs/>
+          <w:color w:val="000000"/>
+          <w:lang w:val="en-US"/>
+        </w:rPr>
+        <w:t>berikut</w:t>
+      </w:r>
+      <w:proofErr w:type="spellEnd"/>
+      <w:r>
+        <w:rPr>
+          <w:bCs/>
+          <w:color w:val="000000"/>
+          <w:lang w:val="en-US"/>
+        </w:rPr>
+        <w:t>:</w:t>
+      </w:r>
+    </w:p>
+    <w:p>
+      <w:pPr>
+        <w:pStyle w:val="ListParagraph"/>
+        <w:pBdr>
+          <w:top w:val="nil"/>
+          <w:left w:val="nil"/>
+          <w:bottom w:val="nil"/>
+          <w:right w:val="nil"/>
+          <w:between w:val="nil"/>
+        </w:pBdr>
+        <w:spacing w:after="0"/>
+        <w:ind w:left="2160"/>
+        <w:rPr>
+          <w:bCs/>
+          <w:color w:val="000000"/>
+          <w:lang w:val="en-US"/>
+        </w:rPr>
+      </w:pPr>
+    </w:p>
+    <w:p>
+      <w:pPr>
+        <w:pStyle w:val="ListParagraph"/>
+        <w:pBdr>
+          <w:top w:val="nil"/>
+          <w:left w:val="nil"/>
+          <w:bottom w:val="nil"/>
+          <w:right w:val="nil"/>
+          <w:between w:val="nil"/>
+        </w:pBdr>
+        <w:spacing w:after="0"/>
+        <w:ind w:left="2160"/>
+        <w:jc w:val="center"/>
+        <w:rPr>
+          <w:noProof/>
+        </w:rPr>
+      </w:pPr>
+    </w:p>
+    <w:p>
+      <w:pPr>
+        <w:pBdr>
+          <w:top w:val="nil"/>
+          <w:left w:val="nil"/>
+          <w:bottom w:val="nil"/>
+          <w:right w:val="nil"/>
+          <w:between w:val="nil"/>
+        </w:pBdr>
+        <w:spacing w:after="0"/>
+        <w:rPr>
+          <w:noProof/>
+          <w:lang w:val="en-US"/>
+        </w:rPr>
+      </w:pPr>
+      <w:r>
+        <w:rPr>
+          <w:noProof/>
+        </w:rPr>
+        <w:tab/>
+      </w:r>
+      <w:r>
+        <w:rPr>
+          <w:noProof/>
+        </w:rPr>
+        <w:tab/>
+      </w:r>
+      <w:r>
+        <w:rPr>
+          <w:noProof/>
+        </w:rPr>
+        <w:tab/>
+      </w:r>
+      <w:r>
+        <w:rPr>
+          <w:noProof/>
+          <w:lang w:val="en-US"/>
+        </w:rPr>
+        <w:t xml:space="preserve">File struct.go/type.go </w:t>
+      </w:r>
+    </w:p>
+    <w:p>
+      <w:pPr>
+        <w:pStyle w:val="ListParagraph"/>
+        <w:pBdr>
+          <w:top w:val="nil"/>
+          <w:left w:val="nil"/>
+          <w:bottom w:val="nil"/>
+          <w:right w:val="nil"/>
+          <w:between w:val="nil"/>
+        </w:pBdr>
+        <w:spacing w:after="0"/>
+        <w:ind w:left="2160"/>
+        <w:jc w:val="center"/>
+        <w:rPr>
+          <w:color w:val="000000"/>
+        </w:rPr>
+      </w:pPr>
+      <w:r>
+        <w:rPr>
+          <w:noProof/>
+        </w:rPr>
+        <w:drawing>
+          <wp:inline distT="0" distB="0" distL="0" distR="0" wp14:anchorId="07BCB2B4" wp14:editId="44F52351">
+            <wp:extent cx="2601493" cy="1887321"/>
+            <wp:effectExtent l="0" t="0" r="8890" b="0"/>
+            <wp:docPr id="1331226865" name="Picture 1331226865"/>
+            <wp:cNvGraphicFramePr/>
+            <a:graphic xmlns:a="http://schemas.openxmlformats.org/drawingml/2006/main">
+              <a:graphicData uri="http://schemas.openxmlformats.org/drawingml/2006/picture">
+                <pic:pic xmlns:pic="http://schemas.openxmlformats.org/drawingml/2006/picture">
+                  <pic:nvPicPr>
+                    <pic:cNvPr id="1331226865" name="Picture 1331226865"/>
+                    <pic:cNvPicPr preferRelativeResize="0"/>
+                  </pic:nvPicPr>
+                  <pic:blipFill rotWithShape="1">
+                    <a:blip r:embed="rId20" cstate="print">
+                      <a:extLst>
+                        <a:ext uri="{28A0092B-C50C-407E-A947-70E740481C1C}">
+                          <a14:useLocalDpi xmlns:a14="http://schemas.microsoft.com/office/drawing/2010/main" val="0"/>
+                        </a:ext>
+                      </a:extLst>
+                    </a:blip>
+                    <a:srcRect l="6005" t="4585" r="38500" b="65603"/>
+                    <a:stretch/>
+                  </pic:blipFill>
+                  <pic:spPr bwMode="auto">
+                    <a:xfrm>
+                      <a:off x="0" y="0"/>
+                      <a:ext cx="2723183" cy="1975604"/>
+                    </a:xfrm>
+                    <a:prstGeom prst="rect">
+                      <a:avLst/>
+                    </a:prstGeom>
+                    <a:ln>
+                      <a:noFill/>
+                    </a:ln>
+                    <a:extLst>
+                      <a:ext uri="{53640926-AAD7-44D8-BBD7-CCE9431645EC}">
+                        <a14:shadowObscured xmlns:a14="http://schemas.microsoft.com/office/drawing/2010/main"/>
+                      </a:ext>
+                    </a:extLst>
+                  </pic:spPr>
+                </pic:pic>
+              </a:graphicData>
+            </a:graphic>
+          </wp:inline>
+        </w:drawing>
+      </w:r>
+    </w:p>
+    <w:p>
+      <w:pPr>
+        <w:pStyle w:val="ListParagraph"/>
+        <w:pBdr>
+          <w:top w:val="nil"/>
+          <w:left w:val="nil"/>
+          <w:bottom w:val="nil"/>
+          <w:right w:val="nil"/>
+          <w:between w:val="nil"/>
+        </w:pBdr>
+        <w:spacing w:after="0"/>
+        <w:ind w:left="2160"/>
+        <w:jc w:val="center"/>
+        <w:rPr>
+          <w:color w:val="000000"/>
+          <w:sz w:val="20"/>
+          <w:szCs w:val="20"/>
+          <w:lang w:val="en-US"/>
+        </w:rPr>
+      </w:pPr>
+      <w:r>
         <w:rPr>
           <w:b/>
           <w:color w:val="000000"/>
-          <w:lang w:val="en-US"/>
-        </w:rPr>
-      </w:pPr>
+          <w:sz w:val="20"/>
+          <w:szCs w:val="20"/>
+        </w:rPr>
+        <w:t xml:space="preserve">Gambar </w:t>
+      </w:r>
       <w:r>
         <w:rPr>
           <w:b/>
           <w:color w:val="000000"/>
-          <w:lang w:val="en-US"/>
-        </w:rPr>
-        <w:t xml:space="preserve">  </w:t>
+          <w:sz w:val="20"/>
+          <w:szCs w:val="20"/>
+          <w:lang w:val="en-US"/>
+        </w:rPr>
+        <w:t>6</w:t>
       </w:r>
       <w:r>
         <w:rPr>
           <w:b/>
           <w:color w:val="000000"/>
-          <w:lang w:val="en-US"/>
-        </w:rPr>
-        <w:t>3.</w:t>
-      </w:r>
+          <w:sz w:val="20"/>
+          <w:szCs w:val="20"/>
+        </w:rPr>
+        <w:t>.</w:t>
+      </w:r>
+      <w:r>
+        <w:rPr>
+          <w:color w:val="000000"/>
+          <w:sz w:val="20"/>
+          <w:szCs w:val="20"/>
+        </w:rPr>
+        <w:t xml:space="preserve"> </w:t>
+      </w:r>
+      <w:proofErr w:type="spellStart"/>
+      <w:r>
+        <w:rPr>
+          <w:color w:val="000000"/>
+          <w:sz w:val="20"/>
+          <w:szCs w:val="20"/>
+          <w:lang w:val="en-US"/>
+        </w:rPr>
+        <w:t>Contoh</w:t>
+      </w:r>
+      <w:proofErr w:type="spellEnd"/>
+      <w:r>
+        <w:rPr>
+          <w:color w:val="000000"/>
+          <w:sz w:val="20"/>
+          <w:szCs w:val="20"/>
+          <w:lang w:val="en-US"/>
+        </w:rPr>
+        <w:t xml:space="preserve"> </w:t>
+      </w:r>
+      <w:r>
+        <w:rPr>
+          <w:color w:val="000000"/>
+          <w:sz w:val="20"/>
+          <w:szCs w:val="20"/>
+          <w:lang w:val="en-US"/>
+        </w:rPr>
+        <w:t xml:space="preserve">Source code </w:t>
+      </w:r>
+      <w:proofErr w:type="spellStart"/>
+      <w:proofErr w:type="gramStart"/>
+      <w:r>
+        <w:rPr>
+          <w:color w:val="000000"/>
+          <w:sz w:val="20"/>
+          <w:szCs w:val="20"/>
+          <w:lang w:val="en-US"/>
+        </w:rPr>
+        <w:t>struct.go</w:t>
+      </w:r>
+      <w:proofErr w:type="spellEnd"/>
+      <w:proofErr w:type="gramEnd"/>
+      <w:r>
+        <w:rPr>
+          <w:color w:val="000000"/>
+          <w:sz w:val="20"/>
+          <w:szCs w:val="20"/>
+          <w:lang w:val="en-US"/>
+        </w:rPr>
+        <w:t xml:space="preserve"> atau </w:t>
+      </w:r>
+      <w:proofErr w:type="spellStart"/>
+      <w:r>
+        <w:rPr>
+          <w:color w:val="000000"/>
+          <w:sz w:val="20"/>
+          <w:szCs w:val="20"/>
+          <w:lang w:val="en-US"/>
+        </w:rPr>
+        <w:t>type.go</w:t>
+      </w:r>
+      <w:proofErr w:type="spellEnd"/>
+    </w:p>
+    <w:p>
+      <w:pPr>
+        <w:pStyle w:val="ListParagraph"/>
+        <w:pBdr>
+          <w:top w:val="nil"/>
+          <w:left w:val="nil"/>
+          <w:bottom w:val="nil"/>
+          <w:right w:val="nil"/>
+          <w:between w:val="nil"/>
+        </w:pBdr>
+        <w:spacing w:after="0"/>
+        <w:ind w:left="2160"/>
+        <w:rPr>
+          <w:color w:val="000000"/>
+          <w:lang w:val="en-US"/>
+        </w:rPr>
+      </w:pPr>
+    </w:p>
+    <w:p>
+      <w:pPr>
+        <w:pStyle w:val="ListParagraph"/>
+        <w:pBdr>
+          <w:top w:val="nil"/>
+          <w:left w:val="nil"/>
+          <w:bottom w:val="nil"/>
+          <w:right w:val="nil"/>
+          <w:between w:val="nil"/>
+        </w:pBdr>
+        <w:spacing w:after="0"/>
+        <w:ind w:left="2160"/>
+        <w:jc w:val="center"/>
+        <w:rPr>
+          <w:color w:val="000000"/>
+          <w:sz w:val="20"/>
+          <w:szCs w:val="20"/>
+          <w:lang w:val="en-US"/>
+        </w:rPr>
+      </w:pPr>
+    </w:p>
+    <w:p>
+      <w:pPr>
+        <w:pStyle w:val="ListParagraph"/>
+        <w:pBdr>
+          <w:top w:val="nil"/>
+          <w:left w:val="nil"/>
+          <w:bottom w:val="nil"/>
+          <w:right w:val="nil"/>
+          <w:between w:val="nil"/>
+        </w:pBdr>
+        <w:spacing w:after="0"/>
+        <w:ind w:left="2160"/>
+        <w:jc w:val="center"/>
+        <w:rPr>
+          <w:noProof/>
+        </w:rPr>
+      </w:pPr>
+    </w:p>
+    <w:p>
+      <w:pPr>
+        <w:pStyle w:val="ListParagraph"/>
+        <w:pBdr>
+          <w:top w:val="nil"/>
+          <w:left w:val="nil"/>
+          <w:bottom w:val="nil"/>
+          <w:right w:val="nil"/>
+          <w:between w:val="nil"/>
+        </w:pBdr>
+        <w:spacing w:after="0"/>
+        <w:ind w:left="2160"/>
+        <w:jc w:val="center"/>
+        <w:rPr>
+          <w:color w:val="000000"/>
+        </w:rPr>
+      </w:pPr>
+      <w:r>
+        <w:rPr>
+          <w:noProof/>
+        </w:rPr>
+        <w:drawing>
+          <wp:inline distT="0" distB="0" distL="0" distR="0" wp14:anchorId="1B929016" wp14:editId="626E851A">
+            <wp:extent cx="4051590" cy="2450592"/>
+            <wp:effectExtent l="0" t="0" r="6350" b="6985"/>
+            <wp:docPr id="22438127" name="Picture 22438127"/>
+            <wp:cNvGraphicFramePr/>
+            <a:graphic xmlns:a="http://schemas.openxmlformats.org/drawingml/2006/main">
+              <a:graphicData uri="http://schemas.openxmlformats.org/drawingml/2006/picture">
+                <pic:pic xmlns:pic="http://schemas.openxmlformats.org/drawingml/2006/picture">
+                  <pic:nvPicPr>
+                    <pic:cNvPr id="1331226865" name="Picture 1331226865"/>
+                    <pic:cNvPicPr preferRelativeResize="0"/>
+                  </pic:nvPicPr>
+                  <pic:blipFill rotWithShape="1">
+                    <a:blip r:embed="rId21" cstate="print">
+                      <a:extLst>
+                        <a:ext uri="{28A0092B-C50C-407E-A947-70E740481C1C}">
+                          <a14:useLocalDpi xmlns:a14="http://schemas.microsoft.com/office/drawing/2010/main" val="0"/>
+                        </a:ext>
+                      </a:extLst>
+                    </a:blip>
+                    <a:srcRect l="7098" t="33132" r="7978" b="29641"/>
+                    <a:stretch/>
+                  </pic:blipFill>
+                  <pic:spPr bwMode="auto">
+                    <a:xfrm>
+                      <a:off x="0" y="0"/>
+                      <a:ext cx="4251183" cy="2571315"/>
+                    </a:xfrm>
+                    <a:prstGeom prst="rect">
+                      <a:avLst/>
+                    </a:prstGeom>
+                    <a:ln>
+                      <a:noFill/>
+                    </a:ln>
+                    <a:extLst>
+                      <a:ext uri="{53640926-AAD7-44D8-BBD7-CCE9431645EC}">
+                        <a14:shadowObscured xmlns:a14="http://schemas.microsoft.com/office/drawing/2010/main"/>
+                      </a:ext>
+                    </a:extLst>
+                  </pic:spPr>
+                </pic:pic>
+              </a:graphicData>
+            </a:graphic>
+          </wp:inline>
+        </w:drawing>
+      </w:r>
+    </w:p>
+    <w:p>
+      <w:pPr>
+        <w:pStyle w:val="ListParagraph"/>
+        <w:pBdr>
+          <w:top w:val="nil"/>
+          <w:left w:val="nil"/>
+          <w:bottom w:val="nil"/>
+          <w:right w:val="nil"/>
+          <w:between w:val="nil"/>
+        </w:pBdr>
+        <w:spacing w:after="0"/>
+        <w:ind w:left="2160"/>
+        <w:jc w:val="center"/>
+        <w:rPr>
+          <w:color w:val="000000"/>
+          <w:sz w:val="20"/>
+          <w:szCs w:val="20"/>
+          <w:lang w:val="en-US"/>
+        </w:rPr>
+      </w:pPr>
       <w:r>
         <w:rPr>
           <w:b/>
           <w:color w:val="000000"/>
-          <w:lang w:val="en-US"/>
-        </w:rPr>
-        <w:t>3</w:t>
+          <w:sz w:val="20"/>
+          <w:szCs w:val="20"/>
+        </w:rPr>
+        <w:t xml:space="preserve">Gambar </w:t>
       </w:r>
       <w:r>
         <w:rPr>
           <w:b/>
           <w:color w:val="000000"/>
-          <w:lang w:val="en-US"/>
-        </w:rPr>
-        <w:t xml:space="preserve"> </w:t>
+          <w:sz w:val="20"/>
+          <w:szCs w:val="20"/>
+          <w:lang w:val="en-US"/>
+        </w:rPr>
+        <w:t>6</w:t>
+      </w:r>
+      <w:r>
+        <w:rPr>
+          <w:b/>
+          <w:color w:val="000000"/>
+          <w:sz w:val="20"/>
+          <w:szCs w:val="20"/>
+        </w:rPr>
+        <w:t>.</w:t>
+      </w:r>
+      <w:r>
+        <w:rPr>
+          <w:color w:val="000000"/>
+          <w:sz w:val="20"/>
+          <w:szCs w:val="20"/>
+        </w:rPr>
+        <w:t xml:space="preserve"> </w:t>
+      </w:r>
+      <w:proofErr w:type="spellStart"/>
+      <w:r>
+        <w:rPr>
+          <w:color w:val="000000"/>
+          <w:sz w:val="20"/>
+          <w:szCs w:val="20"/>
+          <w:lang w:val="en-US"/>
+        </w:rPr>
+        <w:t>Contoh</w:t>
+      </w:r>
+      <w:proofErr w:type="spellEnd"/>
+      <w:r>
+        <w:rPr>
+          <w:color w:val="000000"/>
+          <w:sz w:val="20"/>
+          <w:szCs w:val="20"/>
+          <w:lang w:val="en-US"/>
+        </w:rPr>
+        <w:t xml:space="preserve"> Source code </w:t>
+      </w:r>
+      <w:proofErr w:type="spellStart"/>
+      <w:proofErr w:type="gramStart"/>
+      <w:r>
+        <w:rPr>
+          <w:color w:val="000000"/>
+          <w:sz w:val="20"/>
+          <w:szCs w:val="20"/>
+          <w:lang w:val="en-US"/>
+        </w:rPr>
+        <w:t>struct.go</w:t>
+      </w:r>
+      <w:proofErr w:type="spellEnd"/>
+      <w:proofErr w:type="gramEnd"/>
+      <w:r>
+        <w:rPr>
+          <w:color w:val="000000"/>
+          <w:sz w:val="20"/>
+          <w:szCs w:val="20"/>
+          <w:lang w:val="en-US"/>
+        </w:rPr>
+        <w:t xml:space="preserve"> atau </w:t>
+      </w:r>
+      <w:proofErr w:type="spellStart"/>
+      <w:r>
+        <w:rPr>
+          <w:color w:val="000000"/>
+          <w:sz w:val="20"/>
+          <w:szCs w:val="20"/>
+          <w:lang w:val="en-US"/>
+        </w:rPr>
+        <w:t>type.go</w:t>
+      </w:r>
+      <w:proofErr w:type="spellEnd"/>
+      <w:r>
+        <w:rPr>
+          <w:color w:val="000000"/>
+          <w:sz w:val="20"/>
+          <w:szCs w:val="20"/>
+          <w:lang w:val="en-US"/>
+        </w:rPr>
+        <w:t xml:space="preserve"> </w:t>
+      </w:r>
+    </w:p>
+    <w:p>
+      <w:pPr>
+        <w:pStyle w:val="ListParagraph"/>
+        <w:pBdr>
+          <w:top w:val="nil"/>
+          <w:left w:val="nil"/>
+          <w:bottom w:val="nil"/>
+          <w:right w:val="nil"/>
+          <w:between w:val="nil"/>
+        </w:pBdr>
+        <w:spacing w:after="0"/>
+        <w:ind w:left="2160"/>
+        <w:jc w:val="center"/>
+        <w:rPr>
+          <w:color w:val="000000"/>
+          <w:sz w:val="20"/>
+          <w:szCs w:val="20"/>
+          <w:lang w:val="en-US"/>
+        </w:rPr>
+      </w:pPr>
+    </w:p>
+    <w:p>
+      <w:pPr>
+        <w:pStyle w:val="ListParagraph"/>
+        <w:pBdr>
+          <w:top w:val="nil"/>
+          <w:left w:val="nil"/>
+          <w:bottom w:val="nil"/>
+          <w:right w:val="nil"/>
+          <w:between w:val="nil"/>
+        </w:pBdr>
+        <w:spacing w:after="0"/>
+        <w:ind w:left="2160"/>
+        <w:jc w:val="center"/>
+        <w:rPr>
+          <w:color w:val="000000"/>
+          <w:sz w:val="20"/>
+          <w:szCs w:val="20"/>
+          <w:lang w:val="en-US"/>
+        </w:rPr>
+      </w:pPr>
+    </w:p>
+    <w:p>
+      <w:pPr>
+        <w:pStyle w:val="ListParagraph"/>
+        <w:pBdr>
+          <w:top w:val="nil"/>
+          <w:left w:val="nil"/>
+          <w:bottom w:val="nil"/>
+          <w:right w:val="nil"/>
+          <w:between w:val="nil"/>
+        </w:pBdr>
+        <w:spacing w:after="0"/>
+        <w:ind w:left="2160"/>
+        <w:jc w:val="center"/>
+        <w:rPr>
+          <w:color w:val="000000"/>
+          <w:sz w:val="20"/>
+          <w:szCs w:val="20"/>
+          <w:lang w:val="en-US"/>
+        </w:rPr>
+      </w:pPr>
+    </w:p>
+    <w:p>
+      <w:pPr>
+        <w:pStyle w:val="ListParagraph"/>
+        <w:pBdr>
+          <w:top w:val="nil"/>
+          <w:left w:val="nil"/>
+          <w:bottom w:val="nil"/>
+          <w:right w:val="nil"/>
+          <w:between w:val="nil"/>
+        </w:pBdr>
+        <w:spacing w:after="0"/>
+        <w:ind w:left="2160"/>
+        <w:jc w:val="center"/>
+        <w:rPr>
+          <w:noProof/>
+        </w:rPr>
+      </w:pPr>
+    </w:p>
+    <w:p>
+      <w:pPr>
+        <w:pStyle w:val="ListParagraph"/>
+        <w:pBdr>
+          <w:top w:val="nil"/>
+          <w:left w:val="nil"/>
+          <w:bottom w:val="nil"/>
+          <w:right w:val="nil"/>
+          <w:between w:val="nil"/>
+        </w:pBdr>
+        <w:spacing w:after="0"/>
+        <w:ind w:left="2160"/>
+        <w:jc w:val="center"/>
+        <w:rPr>
+          <w:color w:val="000000"/>
+        </w:rPr>
+      </w:pPr>
+      <w:r>
+        <w:rPr>
+          <w:noProof/>
+        </w:rPr>
+        <w:drawing>
+          <wp:inline distT="0" distB="0" distL="0" distR="0" wp14:anchorId="6F07ACF3" wp14:editId="3CAD60FC">
+            <wp:extent cx="3041988" cy="1499007"/>
+            <wp:effectExtent l="0" t="0" r="6350" b="6350"/>
+            <wp:docPr id="1636322656" name="Picture 1636322656"/>
+            <wp:cNvGraphicFramePr/>
+            <a:graphic xmlns:a="http://schemas.openxmlformats.org/drawingml/2006/main">
+              <a:graphicData uri="http://schemas.openxmlformats.org/drawingml/2006/picture">
+                <pic:pic xmlns:pic="http://schemas.openxmlformats.org/drawingml/2006/picture">
+                  <pic:nvPicPr>
+                    <pic:cNvPr id="1331226865" name="Picture 1331226865"/>
+                    <pic:cNvPicPr preferRelativeResize="0"/>
+                  </pic:nvPicPr>
+                  <pic:blipFill rotWithShape="1">
+                    <a:blip r:embed="rId22" cstate="print">
+                      <a:extLst>
+                        <a:ext uri="{28A0092B-C50C-407E-A947-70E740481C1C}">
+                          <a14:useLocalDpi xmlns:a14="http://schemas.microsoft.com/office/drawing/2010/main" val="0"/>
+                        </a:ext>
+                      </a:extLst>
+                    </a:blip>
+                    <a:srcRect l="6005" t="70694" r="29050" b="5607"/>
+                    <a:stretch/>
+                  </pic:blipFill>
+                  <pic:spPr bwMode="auto">
+                    <a:xfrm>
+                      <a:off x="0" y="0"/>
+                      <a:ext cx="3186903" cy="1570417"/>
+                    </a:xfrm>
+                    <a:prstGeom prst="rect">
+                      <a:avLst/>
+                    </a:prstGeom>
+                    <a:ln>
+                      <a:noFill/>
+                    </a:ln>
+                    <a:extLst>
+                      <a:ext uri="{53640926-AAD7-44D8-BBD7-CCE9431645EC}">
+                        <a14:shadowObscured xmlns:a14="http://schemas.microsoft.com/office/drawing/2010/main"/>
+                      </a:ext>
+                    </a:extLst>
+                  </pic:spPr>
+                </pic:pic>
+              </a:graphicData>
+            </a:graphic>
+          </wp:inline>
+        </w:drawing>
+      </w:r>
+    </w:p>
+    <w:p>
+      <w:pPr>
+        <w:pStyle w:val="ListParagraph"/>
+        <w:pBdr>
+          <w:top w:val="nil"/>
+          <w:left w:val="nil"/>
+          <w:bottom w:val="nil"/>
+          <w:right w:val="nil"/>
+          <w:between w:val="nil"/>
+        </w:pBdr>
+        <w:spacing w:after="0"/>
+        <w:ind w:left="2160"/>
+        <w:jc w:val="center"/>
+        <w:rPr>
+          <w:color w:val="000000"/>
+          <w:sz w:val="20"/>
+          <w:szCs w:val="20"/>
+          <w:lang w:val="en-US"/>
+        </w:rPr>
+      </w:pPr>
+      <w:r>
+        <w:rPr>
+          <w:b/>
+          <w:color w:val="000000"/>
+          <w:sz w:val="20"/>
+          <w:szCs w:val="20"/>
+        </w:rPr>
+        <w:t xml:space="preserve">Gambar </w:t>
+      </w:r>
+      <w:r>
+        <w:rPr>
+          <w:b/>
+          <w:color w:val="000000"/>
+          <w:sz w:val="20"/>
+          <w:szCs w:val="20"/>
+          <w:lang w:val="en-US"/>
+        </w:rPr>
+        <w:t>6</w:t>
+      </w:r>
+      <w:r>
+        <w:rPr>
+          <w:b/>
+          <w:color w:val="000000"/>
+          <w:sz w:val="20"/>
+          <w:szCs w:val="20"/>
+        </w:rPr>
+        <w:t>.</w:t>
+      </w:r>
+      <w:r>
+        <w:rPr>
+          <w:color w:val="000000"/>
+          <w:sz w:val="20"/>
+          <w:szCs w:val="20"/>
+        </w:rPr>
+        <w:t xml:space="preserve"> </w:t>
+      </w:r>
+      <w:proofErr w:type="spellStart"/>
+      <w:r>
+        <w:rPr>
+          <w:color w:val="000000"/>
+          <w:sz w:val="20"/>
+          <w:szCs w:val="20"/>
+          <w:lang w:val="en-US"/>
+        </w:rPr>
+        <w:t>Contoh</w:t>
+      </w:r>
+      <w:proofErr w:type="spellEnd"/>
+      <w:r>
+        <w:rPr>
+          <w:color w:val="000000"/>
+          <w:sz w:val="20"/>
+          <w:szCs w:val="20"/>
+          <w:lang w:val="en-US"/>
+        </w:rPr>
+        <w:t xml:space="preserve"> Source code </w:t>
+      </w:r>
+      <w:proofErr w:type="spellStart"/>
+      <w:proofErr w:type="gramStart"/>
+      <w:r>
+        <w:rPr>
+          <w:color w:val="000000"/>
+          <w:sz w:val="20"/>
+          <w:szCs w:val="20"/>
+          <w:lang w:val="en-US"/>
+        </w:rPr>
+        <w:t>struct.go</w:t>
+      </w:r>
+      <w:proofErr w:type="spellEnd"/>
+      <w:proofErr w:type="gramEnd"/>
+      <w:r>
+        <w:rPr>
+          <w:color w:val="000000"/>
+          <w:sz w:val="20"/>
+          <w:szCs w:val="20"/>
+          <w:lang w:val="en-US"/>
+        </w:rPr>
+        <w:t xml:space="preserve"> atau </w:t>
+      </w:r>
+      <w:proofErr w:type="spellStart"/>
+      <w:r>
+        <w:rPr>
+          <w:color w:val="000000"/>
+          <w:sz w:val="20"/>
+          <w:szCs w:val="20"/>
+          <w:lang w:val="en-US"/>
+        </w:rPr>
+        <w:t>type.go</w:t>
+      </w:r>
+      <w:proofErr w:type="spellEnd"/>
+      <w:r>
+        <w:rPr>
+          <w:color w:val="000000"/>
+          <w:sz w:val="20"/>
+          <w:szCs w:val="20"/>
+          <w:lang w:val="en-US"/>
+        </w:rPr>
+        <w:t xml:space="preserve"> </w:t>
+      </w:r>
+    </w:p>
+    <w:p>
+      <w:pPr>
+        <w:pStyle w:val="ListParagraph"/>
+        <w:pBdr>
+          <w:top w:val="nil"/>
+          <w:left w:val="nil"/>
+          <w:bottom w:val="nil"/>
+          <w:right w:val="nil"/>
+          <w:between w:val="nil"/>
+        </w:pBdr>
+        <w:spacing w:after="0"/>
+        <w:ind w:left="2160"/>
+        <w:jc w:val="center"/>
+        <w:rPr>
+          <w:color w:val="000000"/>
+          <w:sz w:val="20"/>
+          <w:szCs w:val="20"/>
+          <w:lang w:val="en-US"/>
+        </w:rPr>
+      </w:pPr>
+    </w:p>
+    <w:p>
+      <w:pPr>
+        <w:pStyle w:val="ListParagraph"/>
+        <w:pBdr>
+          <w:top w:val="nil"/>
+          <w:left w:val="nil"/>
+          <w:bottom w:val="nil"/>
+          <w:right w:val="nil"/>
+          <w:between w:val="nil"/>
+        </w:pBdr>
+        <w:spacing w:after="0"/>
+        <w:ind w:left="2160"/>
+        <w:jc w:val="center"/>
+        <w:rPr>
+          <w:color w:val="000000"/>
+          <w:sz w:val="20"/>
+          <w:szCs w:val="20"/>
+          <w:lang w:val="en-US"/>
+        </w:rPr>
+      </w:pPr>
+    </w:p>
+    <w:p>
+      <w:pPr>
+        <w:pStyle w:val="ListParagraph"/>
+        <w:pBdr>
+          <w:top w:val="nil"/>
+          <w:left w:val="nil"/>
+          <w:bottom w:val="nil"/>
+          <w:right w:val="nil"/>
+          <w:between w:val="nil"/>
+        </w:pBdr>
+        <w:spacing w:after="0"/>
+        <w:ind w:left="2160"/>
+        <w:rPr>
+          <w:bCs/>
+          <w:color w:val="000000"/>
+          <w:lang w:val="en-US"/>
+        </w:rPr>
+      </w:pPr>
+    </w:p>
+    <w:p>
+      <w:pPr>
+        <w:pStyle w:val="ListParagraph"/>
+        <w:pBdr>
+          <w:top w:val="nil"/>
+          <w:left w:val="nil"/>
+          <w:bottom w:val="nil"/>
+          <w:right w:val="nil"/>
+          <w:between w:val="nil"/>
+        </w:pBdr>
+        <w:spacing w:after="0"/>
+        <w:ind w:left="2160"/>
+        <w:rPr>
+          <w:bCs/>
+          <w:color w:val="000000"/>
+          <w:lang w:val="en-US"/>
+        </w:rPr>
+      </w:pPr>
+    </w:p>
+    <w:p>
+      <w:pPr>
+        <w:pBdr>
+          <w:top w:val="nil"/>
+          <w:left w:val="nil"/>
+          <w:bottom w:val="nil"/>
+          <w:right w:val="nil"/>
+          <w:between w:val="nil"/>
+        </w:pBdr>
+        <w:spacing w:after="0"/>
+        <w:rPr>
+          <w:b/>
+          <w:color w:val="000000"/>
+          <w:lang w:val="en-US"/>
+        </w:rPr>
+      </w:pPr>
+    </w:p>
+    <w:p>
+      <w:pPr>
+        <w:pBdr>
+          <w:top w:val="nil"/>
+          <w:left w:val="nil"/>
+          <w:bottom w:val="nil"/>
+          <w:right w:val="nil"/>
+          <w:between w:val="nil"/>
+        </w:pBdr>
+        <w:spacing w:after="0"/>
+        <w:rPr>
+          <w:b/>
+          <w:color w:val="000000"/>
+          <w:lang w:val="en-US"/>
+        </w:rPr>
+      </w:pPr>
+    </w:p>
+    <w:p>
+      <w:pPr>
+        <w:pBdr>
+          <w:top w:val="nil"/>
+          <w:left w:val="nil"/>
+          <w:bottom w:val="nil"/>
+          <w:right w:val="nil"/>
+          <w:between w:val="nil"/>
+        </w:pBdr>
+        <w:spacing w:after="0"/>
+        <w:rPr>
+          <w:b/>
+          <w:color w:val="000000"/>
+          <w:lang w:val="en-US"/>
+        </w:rPr>
+      </w:pPr>
+    </w:p>
+    <w:p>
+      <w:pPr>
+        <w:pBdr>
+          <w:top w:val="nil"/>
+          <w:left w:val="nil"/>
+          <w:bottom w:val="nil"/>
+          <w:right w:val="nil"/>
+          <w:between w:val="nil"/>
+        </w:pBdr>
+        <w:spacing w:after="0"/>
+        <w:rPr>
+          <w:b/>
+          <w:color w:val="000000"/>
+          <w:lang w:val="en-US"/>
+        </w:rPr>
+      </w:pPr>
+      <w:r>
+        <w:rPr>
+          <w:b/>
+          <w:color w:val="000000"/>
+          <w:lang w:val="en-US"/>
+        </w:rPr>
+        <w:t xml:space="preserve">  3.3 </w:t>
       </w:r>
       <w:proofErr w:type="spellStart"/>
       <w:r>
@@ -17130,7 +18704,6 @@
           <w:noProof/>
           <w:color w:val="000000"/>
         </w:rPr>
-        <w:lastRenderedPageBreak/>
         <w:drawing>
           <wp:inline distT="0" distB="0" distL="0" distR="0" wp14:anchorId="3CD09698" wp14:editId="292E0D27">
             <wp:extent cx="2463493" cy="1387102"/>
@@ -17145,7 +18718,7 @@
                     <pic:cNvPicPr preferRelativeResize="0"/>
                   </pic:nvPicPr>
                   <pic:blipFill>
-                    <a:blip r:embed="rId19" cstate="print">
+                    <a:blip r:embed="rId23" cstate="print">
                       <a:extLst>
                         <a:ext uri="{28A0092B-C50C-407E-A947-70E740481C1C}">
                           <a14:useLocalDpi xmlns:a14="http://schemas.microsoft.com/office/drawing/2010/main" val="0"/>
@@ -18673,6 +20246,7 @@
           <w:noProof/>
           <w:color w:val="000000"/>
         </w:rPr>
+        <w:lastRenderedPageBreak/>
         <w:drawing>
           <wp:inline distT="0" distB="0" distL="0" distR="0" wp14:anchorId="34355241" wp14:editId="7CA16126">
             <wp:extent cx="3257019" cy="1387102"/>
@@ -18687,7 +20261,7 @@
                     <pic:cNvPicPr preferRelativeResize="0"/>
                   </pic:nvPicPr>
                   <pic:blipFill>
-                    <a:blip r:embed="rId20"/>
+                    <a:blip r:embed="rId24"/>
                     <a:srcRect/>
                     <a:stretch>
                       <a:fillRect/>
@@ -18827,7 +20401,6 @@
           <w:b/>
           <w:color w:val="000000"/>
         </w:rPr>
-        <w:lastRenderedPageBreak/>
         <w:t>4. KESIMPULAN</w:t>
       </w:r>
     </w:p>
@@ -19278,7 +20851,7 @@
       </w:pPr>
     </w:p>
     <w:sectPr>
-      <w:footerReference w:type="default" r:id="rId21"/>
+      <w:footerReference w:type="default" r:id="rId25"/>
       <w:pgSz w:w="11900" w:h="16840"/>
       <w:pgMar w:top="1440" w:right="1440" w:bottom="1440" w:left="1440" w:header="708" w:footer="708" w:gutter="0"/>
       <w:pgNumType w:start="1"/>
@@ -19461,7 +21034,7 @@
   <w:abstractNum w:abstractNumId="0" w15:restartNumberingAfterBreak="0">
     <w:nsid w:val="3693655E"/>
     <w:multiLevelType w:val="hybridMultilevel"/>
-    <w:tmpl w:val="23D2A390"/>
+    <w:tmpl w:val="0A8ACD94"/>
     <w:lvl w:ilvl="0" w:tplc="04090001">
       <w:start w:val="1"/>
       <w:numFmt w:val="bullet"/>

</xml_diff>